<commit_message>
xóa các file session
</commit_message>
<xml_diff>
--- a/Session03.docx
+++ b/Session03.docx
@@ -925,6 +925,15 @@
                 <w:lang w:eastAsia="ja-JP"/>
               </w:rPr>
             </w:pPr>
+            <w:r>
+              <w:rPr>
+                <w:rFonts w:ascii="Calibri" w:hAnsi="Calibri" w:cs="Calibri"/>
+                <w:sz w:val="28"/>
+                <w:szCs w:val="28"/>
+                <w:lang w:eastAsia="ja-JP"/>
+              </w:rPr>
+              <w:t>Một số câu lệnh cơ bản của git</w:t>
+            </w:r>
           </w:p>
         </w:tc>
         <w:tc>
@@ -959,6 +968,171 @@
                 <w:lang w:eastAsia="ja-JP"/>
               </w:rPr>
             </w:pPr>
+            <w:r>
+              <w:rPr>
+                <w:rFonts w:ascii="Calibri" w:hAnsi="Calibri" w:cs="Calibri"/>
+                <w:sz w:val="28"/>
+                <w:szCs w:val="28"/>
+                <w:lang w:eastAsia="ja-JP"/>
+              </w:rPr>
+              <w:t>Git clone: dùng để tạo ra local repository và nối với remote có sẵn</w:t>
+            </w:r>
+          </w:p>
+          <w:p>
+            <w:pPr>
+              <w:widowControl w:val="0"/>
+              <w:tabs>
+                <w:tab w:val="left" w:pos="4410"/>
+              </w:tabs>
+              <w:spacing w:line="395" w:lineRule="auto"/>
+              <w:ind w:left="360" w:right="-6"/>
+              <w:jc w:val="both"/>
+              <w:rPr>
+                <w:rFonts w:ascii="Calibri" w:hAnsi="Calibri" w:cs="Calibri"/>
+                <w:sz w:val="28"/>
+                <w:szCs w:val="28"/>
+                <w:lang w:eastAsia="ja-JP"/>
+              </w:rPr>
+            </w:pPr>
+            <w:r>
+              <w:rPr>
+                <w:rFonts w:ascii="Calibri" w:hAnsi="Calibri" w:cs="Calibri"/>
+                <w:sz w:val="28"/>
+                <w:szCs w:val="28"/>
+                <w:lang w:eastAsia="ja-JP"/>
+              </w:rPr>
+              <w:t>Git pull: update mã nguồn từ remote repository</w:t>
+            </w:r>
+          </w:p>
+          <w:p>
+            <w:pPr>
+              <w:widowControl w:val="0"/>
+              <w:tabs>
+                <w:tab w:val="left" w:pos="4410"/>
+              </w:tabs>
+              <w:spacing w:line="395" w:lineRule="auto"/>
+              <w:ind w:left="360" w:right="-6"/>
+              <w:jc w:val="both"/>
+              <w:rPr>
+                <w:rFonts w:ascii="Calibri" w:hAnsi="Calibri" w:cs="Calibri"/>
+                <w:sz w:val="28"/>
+                <w:szCs w:val="28"/>
+                <w:lang w:eastAsia="ja-JP"/>
+              </w:rPr>
+            </w:pPr>
+            <w:r>
+              <w:rPr>
+                <w:rFonts w:ascii="Calibri" w:hAnsi="Calibri" w:cs="Calibri"/>
+                <w:sz w:val="28"/>
+                <w:szCs w:val="28"/>
+                <w:lang w:eastAsia="ja-JP"/>
+              </w:rPr>
+              <w:t>Git init: tạo ra 1 local repository trống</w:t>
+            </w:r>
+          </w:p>
+          <w:p>
+            <w:pPr>
+              <w:widowControl w:val="0"/>
+              <w:tabs>
+                <w:tab w:val="left" w:pos="4410"/>
+              </w:tabs>
+              <w:spacing w:line="395" w:lineRule="auto"/>
+              <w:ind w:left="360" w:right="-6"/>
+              <w:jc w:val="both"/>
+              <w:rPr>
+                <w:rFonts w:ascii="Calibri" w:hAnsi="Calibri" w:cs="Calibri"/>
+                <w:sz w:val="28"/>
+                <w:szCs w:val="28"/>
+                <w:lang w:eastAsia="ja-JP"/>
+              </w:rPr>
+            </w:pPr>
+            <w:r>
+              <w:rPr>
+                <w:rFonts w:ascii="Calibri" w:hAnsi="Calibri" w:cs="Calibri"/>
+                <w:sz w:val="28"/>
+                <w:szCs w:val="28"/>
+                <w:lang w:eastAsia="ja-JP"/>
+              </w:rPr>
+              <w:t>Git status: kiểm tra tình trạng những thay đổi trong local</w:t>
+            </w:r>
+          </w:p>
+          <w:p>
+            <w:pPr>
+              <w:widowControl w:val="0"/>
+              <w:tabs>
+                <w:tab w:val="left" w:pos="4410"/>
+              </w:tabs>
+              <w:spacing w:line="395" w:lineRule="auto"/>
+              <w:ind w:left="360" w:right="-6"/>
+              <w:jc w:val="both"/>
+              <w:rPr>
+                <w:rFonts w:ascii="Calibri" w:hAnsi="Calibri" w:cs="Calibri"/>
+                <w:sz w:val="28"/>
+                <w:szCs w:val="28"/>
+                <w:lang w:eastAsia="ja-JP"/>
+              </w:rPr>
+            </w:pPr>
+            <w:r>
+              <w:rPr>
+                <w:rFonts w:ascii="Calibri" w:hAnsi="Calibri" w:cs="Calibri"/>
+                <w:sz w:val="28"/>
+                <w:szCs w:val="28"/>
+                <w:lang w:eastAsia="ja-JP"/>
+              </w:rPr>
+              <w:t>Git add: cho phép git lưu lại những thay đổi trong local</w:t>
+            </w:r>
+          </w:p>
+          <w:p>
+            <w:pPr>
+              <w:widowControl w:val="0"/>
+              <w:tabs>
+                <w:tab w:val="left" w:pos="4410"/>
+              </w:tabs>
+              <w:spacing w:line="395" w:lineRule="auto"/>
+              <w:ind w:left="360" w:right="-6"/>
+              <w:jc w:val="both"/>
+              <w:rPr>
+                <w:rFonts w:ascii="Calibri" w:hAnsi="Calibri" w:cs="Calibri"/>
+                <w:sz w:val="28"/>
+                <w:szCs w:val="28"/>
+                <w:lang w:eastAsia="ja-JP"/>
+              </w:rPr>
+            </w:pPr>
+            <w:r>
+              <w:rPr>
+                <w:rFonts w:ascii="Calibri" w:hAnsi="Calibri" w:cs="Calibri"/>
+                <w:sz w:val="28"/>
+                <w:szCs w:val="28"/>
+                <w:lang w:eastAsia="ja-JP"/>
+              </w:rPr>
+              <w:t>Git commit: dùng để tạo snapshot và ghi chú</w:t>
+            </w:r>
+          </w:p>
+          <w:p>
+            <w:pPr>
+              <w:widowControl w:val="0"/>
+              <w:tabs>
+                <w:tab w:val="left" w:pos="4410"/>
+              </w:tabs>
+              <w:spacing w:line="395" w:lineRule="auto"/>
+              <w:ind w:left="360" w:right="-6"/>
+              <w:jc w:val="both"/>
+              <w:rPr>
+                <w:rFonts w:ascii="Calibri" w:hAnsi="Calibri" w:cs="Calibri"/>
+                <w:sz w:val="28"/>
+                <w:szCs w:val="28"/>
+                <w:lang w:eastAsia="ja-JP"/>
+              </w:rPr>
+            </w:pPr>
+            <w:r>
+              <w:rPr>
+                <w:rFonts w:ascii="Calibri" w:hAnsi="Calibri" w:cs="Calibri"/>
+                <w:sz w:val="28"/>
+                <w:szCs w:val="28"/>
+                <w:lang w:eastAsia="ja-JP"/>
+              </w:rPr>
+              <w:t>Git push: đẩy mã nguồn từ local lên remote</w:t>
+            </w:r>
           </w:p>
         </w:tc>
       </w:tr>

</xml_diff>